<commit_message>
more code cleanup, edited documentation
</commit_message>
<xml_diff>
--- a/Support Vector Machine/Documentation.docx
+++ b/Support Vector Machine/Documentation.docx
@@ -24,7 +24,7 @@
           <w:szCs w:val="32"/>
           <w:u w:val="single"/>
         </w:rPr>
-        <w:t xml:space="preserve">KernelSVM </w:t>
+        <w:t xml:space="preserve"> </w:t>
       </w:r>
       <w:r>
         <w:rPr>
@@ -32,6 +32,30 @@
           <w:szCs w:val="32"/>
           <w:u w:val="single"/>
         </w:rPr>
+        <w:t>Kernel</w:t>
+      </w:r>
+      <w:r>
+        <w:rPr>
+          <w:sz w:val="32"/>
+          <w:szCs w:val="32"/>
+          <w:u w:val="single"/>
+        </w:rPr>
+        <w:t xml:space="preserve"> </w:t>
+      </w:r>
+      <w:r>
+        <w:rPr>
+          <w:sz w:val="32"/>
+          <w:szCs w:val="32"/>
+          <w:u w:val="single"/>
+        </w:rPr>
+        <w:t xml:space="preserve">SVM </w:t>
+      </w:r>
+      <w:r>
+        <w:rPr>
+          <w:sz w:val="32"/>
+          <w:szCs w:val="32"/>
+          <w:u w:val="single"/>
+        </w:rPr>
         <w:t>Assignment</w:t>
       </w:r>
     </w:p>
@@ -100,25 +124,6 @@
           <w:szCs w:val="24"/>
         </w:rPr>
         <w:t>Section: 5</w:t>
-      </w:r>
-    </w:p>
-    <w:p>
-      <w:pPr>
-        <w:rPr>
-          <w:sz w:val="24"/>
-          <w:szCs w:val="24"/>
-        </w:rPr>
-      </w:pPr>
-    </w:p>
-    <w:p>
-      <w:r>
-        <w:t xml:space="preserve">I was training on google colab as some libraries couldn’t be installed due to version conflicts, so if </w:t>
-      </w:r>
-      <w:r>
-        <w:t>it’s</w:t>
-      </w:r>
-      <w:r>
-        <w:t xml:space="preserve"> possible please review the notebook first.</w:t>
       </w:r>
     </w:p>
     <w:p>
@@ -249,35 +254,14 @@
           <w:sz w:val="24"/>
           <w:szCs w:val="24"/>
         </w:rPr>
-        <w:t xml:space="preserve"> the problem with this one is that the maximum k is 10 (which is very small number of features </w:t>
-      </w:r>
-      <w:r>
-        <w:rPr>
-          <w:sz w:val="24"/>
-          <w:szCs w:val="24"/>
-        </w:rPr>
-        <w:t>relatively)</w:t>
-      </w:r>
-      <w:r>
-        <w:rPr>
-          <w:sz w:val="24"/>
-          <w:szCs w:val="24"/>
-        </w:rPr>
-        <w:t xml:space="preserve"> and when I tried different models, the accuracy was hardly over </w:t>
-      </w:r>
-      <w:r>
-        <w:rPr>
-          <w:sz w:val="24"/>
-          <w:szCs w:val="24"/>
-        </w:rPr>
-        <w:t>60.5</w:t>
-      </w:r>
-      <w:r>
-        <w:rPr>
-          <w:sz w:val="24"/>
-          <w:szCs w:val="24"/>
-        </w:rPr>
-        <w:t>%</w:t>
+        <w:t xml:space="preserve"> </w:t>
+      </w:r>
+      <w:r>
+        <w:rPr>
+          <w:sz w:val="24"/>
+          <w:szCs w:val="24"/>
+        </w:rPr>
+        <w:t>K = 10</w:t>
       </w:r>
     </w:p>
     <w:p>
@@ -418,83 +402,6 @@
     </w:p>
     <w:p>
       <w:pPr>
-        <w:shd w:val="clear" w:color="auto" w:fill="FFFFFF"/>
-        <w:spacing w:after="120" w:line="240" w:lineRule="auto"/>
-        <w:rPr>
-          <w:rFonts w:ascii="Segoe UI" w:eastAsia="Times New Roman" w:hAnsi="Segoe UI" w:cs="Segoe UI"/>
-          <w:sz w:val="21"/>
-          <w:szCs w:val="21"/>
-        </w:rPr>
-      </w:pPr>
-    </w:p>
-    <w:p>
-      <w:pPr>
-        <w:shd w:val="clear" w:color="auto" w:fill="FFFFFF"/>
-        <w:spacing w:after="120" w:line="240" w:lineRule="auto"/>
-        <w:rPr>
-          <w:rFonts w:ascii="Segoe UI" w:eastAsia="Times New Roman" w:hAnsi="Segoe UI" w:cs="Segoe UI"/>
-          <w:sz w:val="21"/>
-          <w:szCs w:val="21"/>
-        </w:rPr>
-      </w:pPr>
-    </w:p>
-    <w:p>
-      <w:pPr>
-        <w:shd w:val="clear" w:color="auto" w:fill="FFFFFF"/>
-        <w:spacing w:after="120" w:line="240" w:lineRule="auto"/>
-        <w:rPr>
-          <w:rFonts w:ascii="Segoe UI" w:eastAsia="Times New Roman" w:hAnsi="Segoe UI" w:cs="Segoe UI"/>
-          <w:sz w:val="21"/>
-          <w:szCs w:val="21"/>
-        </w:rPr>
-      </w:pPr>
-    </w:p>
-    <w:p>
-      <w:pPr>
-        <w:shd w:val="clear" w:color="auto" w:fill="FFFFFF"/>
-        <w:spacing w:after="120" w:line="240" w:lineRule="auto"/>
-        <w:rPr>
-          <w:rFonts w:ascii="Segoe UI" w:eastAsia="Times New Roman" w:hAnsi="Segoe UI" w:cs="Segoe UI"/>
-          <w:sz w:val="21"/>
-          <w:szCs w:val="21"/>
-        </w:rPr>
-      </w:pPr>
-    </w:p>
-    <w:p>
-      <w:pPr>
-        <w:shd w:val="clear" w:color="auto" w:fill="FFFFFF"/>
-        <w:spacing w:after="120" w:line="240" w:lineRule="auto"/>
-        <w:rPr>
-          <w:rFonts w:ascii="Segoe UI" w:eastAsia="Times New Roman" w:hAnsi="Segoe UI" w:cs="Segoe UI"/>
-          <w:sz w:val="21"/>
-          <w:szCs w:val="21"/>
-        </w:rPr>
-      </w:pPr>
-    </w:p>
-    <w:p>
-      <w:pPr>
-        <w:shd w:val="clear" w:color="auto" w:fill="FFFFFF"/>
-        <w:spacing w:after="120" w:line="240" w:lineRule="auto"/>
-        <w:rPr>
-          <w:rFonts w:ascii="Segoe UI" w:eastAsia="Times New Roman" w:hAnsi="Segoe UI" w:cs="Segoe UI"/>
-          <w:sz w:val="21"/>
-          <w:szCs w:val="21"/>
-        </w:rPr>
-      </w:pPr>
-    </w:p>
-    <w:p>
-      <w:pPr>
-        <w:shd w:val="clear" w:color="auto" w:fill="FFFFFF"/>
-        <w:spacing w:after="120" w:line="240" w:lineRule="auto"/>
-        <w:rPr>
-          <w:rFonts w:ascii="Segoe UI" w:eastAsia="Times New Roman" w:hAnsi="Segoe UI" w:cs="Segoe UI"/>
-          <w:sz w:val="21"/>
-          <w:szCs w:val="21"/>
-        </w:rPr>
-      </w:pPr>
-    </w:p>
-    <w:p>
-      <w:pPr>
         <w:rPr>
           <w:b/>
           <w:bCs/>
@@ -511,7 +418,6 @@
           <w:szCs w:val="28"/>
           <w:u w:val="single"/>
         </w:rPr>
-        <w:lastRenderedPageBreak/>
         <w:t>Experiments</w:t>
       </w:r>
       <w:r>
@@ -628,7 +534,21 @@
           <w:sz w:val="24"/>
           <w:szCs w:val="24"/>
         </w:rPr>
-        <w:t xml:space="preserve">SVM with rbf kernel </w:t>
+        <w:t xml:space="preserve">SVM with </w:t>
+      </w:r>
+      <w:r>
+        <w:rPr>
+          <w:sz w:val="24"/>
+          <w:szCs w:val="24"/>
+        </w:rPr>
+        <w:t>RBF</w:t>
+      </w:r>
+      <w:r>
+        <w:rPr>
+          <w:sz w:val="24"/>
+          <w:szCs w:val="24"/>
+        </w:rPr>
+        <w:t xml:space="preserve"> kernel </w:t>
       </w:r>
     </w:p>
     <w:p>
@@ -790,6 +710,7 @@
           <w:sz w:val="24"/>
           <w:szCs w:val="24"/>
         </w:rPr>
+        <w:lastRenderedPageBreak/>
         <w:t xml:space="preserve">Optimizer: stochastic gradient </w:t>
       </w:r>
       <w:r>
@@ -890,7 +811,17 @@
           <w:szCs w:val="28"/>
           <w:u w:val="single"/>
         </w:rPr>
-        <w:t>Models’ results</w:t>
+        <w:t>Pvalue m</w:t>
+      </w:r>
+      <w:r>
+        <w:rPr>
+          <w:b/>
+          <w:bCs/>
+          <w:sz w:val="28"/>
+          <w:szCs w:val="28"/>
+          <w:u w:val="single"/>
+        </w:rPr>
+        <w:t>odels’ results</w:t>
       </w:r>
       <w:r>
         <w:rPr>
@@ -1221,7 +1152,7 @@
         <w:tc>
           <w:tcPr>
             <w:tcW w:w="3117" w:type="dxa"/>
-            <w:shd w:val="clear" w:color="auto" w:fill="auto"/>
+            <w:shd w:val="clear" w:color="auto" w:fill="92D050"/>
           </w:tcPr>
           <w:p>
             <w:pPr>
@@ -1287,51 +1218,6 @@
         <w:tc>
           <w:tcPr>
             <w:tcW w:w="3117" w:type="dxa"/>
-            <w:shd w:val="clear" w:color="auto" w:fill="92D050"/>
-          </w:tcPr>
-          <w:p>
-            <w:pPr>
-              <w:jc w:val="center"/>
-              <w:rPr>
-                <w:sz w:val="24"/>
-                <w:szCs w:val="24"/>
-              </w:rPr>
-            </w:pPr>
-            <w:r>
-              <w:rPr>
-                <w:sz w:val="24"/>
-                <w:szCs w:val="24"/>
-              </w:rPr>
-              <w:t>0.75</w:t>
-            </w:r>
-          </w:p>
-        </w:tc>
-      </w:tr>
-      <w:tr>
-        <w:tc>
-          <w:tcPr>
-            <w:tcW w:w="3116" w:type="dxa"/>
-          </w:tcPr>
-          <w:p>
-            <w:pPr>
-              <w:jc w:val="center"/>
-              <w:rPr>
-                <w:sz w:val="24"/>
-                <w:szCs w:val="24"/>
-              </w:rPr>
-            </w:pPr>
-            <w:r>
-              <w:rPr>
-                <w:sz w:val="24"/>
-                <w:szCs w:val="24"/>
-              </w:rPr>
-              <w:t>Convolutional neural network</w:t>
-            </w:r>
-          </w:p>
-        </w:tc>
-        <w:tc>
-          <w:tcPr>
-            <w:tcW w:w="3117" w:type="dxa"/>
             <w:shd w:val="clear" w:color="auto" w:fill="auto"/>
           </w:tcPr>
           <w:p>
@@ -1347,28 +1233,14 @@
                 <w:sz w:val="24"/>
                 <w:szCs w:val="24"/>
               </w:rPr>
-              <w:t>1.0</w:t>
-            </w:r>
-          </w:p>
-        </w:tc>
-        <w:tc>
-          <w:tcPr>
-            <w:tcW w:w="3117" w:type="dxa"/>
-          </w:tcPr>
-          <w:p>
-            <w:pPr>
-              <w:jc w:val="center"/>
-              <w:rPr>
-                <w:sz w:val="24"/>
-                <w:szCs w:val="24"/>
-              </w:rPr>
-            </w:pPr>
-            <w:r>
-              <w:rPr>
-                <w:sz w:val="24"/>
-                <w:szCs w:val="24"/>
-              </w:rPr>
-              <w:t>0.5818</w:t>
+              <w:t>0</w:t>
+            </w:r>
+            <w:r>
+              <w:rPr>
+                <w:sz w:val="24"/>
+                <w:szCs w:val="24"/>
+              </w:rPr>
+              <w:t>.725</w:t>
             </w:r>
           </w:p>
         </w:tc>
@@ -1388,49 +1260,6 @@
     <w:p>
       <w:pPr>
         <w:rPr>
-          <w:sz w:val="28"/>
-          <w:szCs w:val="28"/>
-        </w:rPr>
-      </w:pPr>
-      <w:r>
-        <w:rPr>
-          <w:sz w:val="28"/>
-          <w:szCs w:val="28"/>
-        </w:rPr>
-        <w:t xml:space="preserve">Selecting </w:t>
-      </w:r>
-      <w:r>
-        <w:rPr>
-          <w:sz w:val="28"/>
-          <w:szCs w:val="28"/>
-        </w:rPr>
-        <w:t>K</w:t>
-      </w:r>
-      <w:r>
-        <w:rPr>
-          <w:sz w:val="28"/>
-          <w:szCs w:val="28"/>
-        </w:rPr>
-        <w:t xml:space="preserve"> </w:t>
-      </w:r>
-      <w:r>
-        <w:rPr>
-          <w:sz w:val="28"/>
-          <w:szCs w:val="28"/>
-        </w:rPr>
-        <w:t>B</w:t>
-      </w:r>
-      <w:r>
-        <w:rPr>
-          <w:sz w:val="28"/>
-          <w:szCs w:val="28"/>
-        </w:rPr>
-        <w:t>est features:</w:t>
-      </w:r>
-    </w:p>
-    <w:p>
-      <w:pPr>
-        <w:rPr>
           <w:b/>
           <w:bCs/>
           <w:sz w:val="28"/>
@@ -1440,66 +1269,15 @@
       </w:pPr>
       <w:r>
         <w:rPr>
-          <w:noProof/>
-          <w:sz w:val="28"/>
-          <w:szCs w:val="28"/>
-        </w:rPr>
-        <w:drawing>
-          <wp:inline distT="0" distB="0" distL="0" distR="0" wp14:anchorId="34685026" wp14:editId="4F23FBBF">
-            <wp:extent cx="5943600" cy="1416685"/>
-            <wp:effectExtent l="0" t="0" r="0" b="0"/>
-            <wp:docPr id="1" name="Picture 1" descr="Text, letter&#10;&#10;Description automatically generated"/>
-            <wp:cNvGraphicFramePr>
-              <a:graphicFrameLocks xmlns:a="http://schemas.openxmlformats.org/drawingml/2006/main" noChangeAspect="1"/>
-            </wp:cNvGraphicFramePr>
-            <a:graphic xmlns:a="http://schemas.openxmlformats.org/drawingml/2006/main">
-              <a:graphicData uri="http://schemas.openxmlformats.org/drawingml/2006/picture">
-                <pic:pic xmlns:pic="http://schemas.openxmlformats.org/drawingml/2006/picture">
-                  <pic:nvPicPr>
-                    <pic:cNvPr id="1" name="Picture 1" descr="Text, letter&#10;&#10;Description automatically generated"/>
-                    <pic:cNvPicPr/>
-                  </pic:nvPicPr>
-                  <pic:blipFill>
-                    <a:blip r:embed="rId6">
-                      <a:extLst>
-                        <a:ext uri="{28A0092B-C50C-407E-A947-70E740481C1C}">
-                          <a14:useLocalDpi xmlns:a14="http://schemas.microsoft.com/office/drawing/2010/main" val="0"/>
-                        </a:ext>
-                      </a:extLst>
-                    </a:blip>
-                    <a:stretch>
-                      <a:fillRect/>
-                    </a:stretch>
-                  </pic:blipFill>
-                  <pic:spPr>
-                    <a:xfrm>
-                      <a:off x="0" y="0"/>
-                      <a:ext cx="5943600" cy="1416685"/>
-                    </a:xfrm>
-                    <a:prstGeom prst="rect">
-                      <a:avLst/>
-                    </a:prstGeom>
-                  </pic:spPr>
-                </pic:pic>
-              </a:graphicData>
-            </a:graphic>
-          </wp:inline>
-        </w:drawing>
-      </w:r>
-    </w:p>
-    <w:p>
-      <w:pPr>
-        <w:rPr>
           <w:b/>
           <w:bCs/>
           <w:sz w:val="28"/>
           <w:szCs w:val="28"/>
           <w:u w:val="single"/>
         </w:rPr>
-      </w:pPr>
-    </w:p>
-    <w:p>
-      <w:pPr>
+        <w:t>SelectKBest</w:t>
+      </w:r>
+      <w:r>
         <w:rPr>
           <w:b/>
           <w:bCs/>
@@ -1507,107 +1285,458 @@
           <w:szCs w:val="28"/>
           <w:u w:val="single"/>
         </w:rPr>
-      </w:pPr>
+        <w:t xml:space="preserve"> models’ results:</w:t>
+      </w:r>
     </w:p>
-    <w:p>
-      <w:pPr>
-        <w:rPr>
-          <w:sz w:val="28"/>
-          <w:szCs w:val="28"/>
-        </w:rPr>
-      </w:pPr>
-      <w:r>
-        <w:rPr>
-          <w:sz w:val="28"/>
-          <w:szCs w:val="28"/>
-        </w:rPr>
-        <w:t>S</w:t>
-      </w:r>
-      <w:r>
-        <w:rPr>
-          <w:sz w:val="28"/>
-          <w:szCs w:val="28"/>
-        </w:rPr>
-        <w:t>ta</w:t>
-      </w:r>
-      <w:r>
-        <w:rPr>
-          <w:sz w:val="28"/>
-          <w:szCs w:val="28"/>
-        </w:rPr>
-        <w:t>c</w:t>
-      </w:r>
-      <w:r>
-        <w:rPr>
-          <w:sz w:val="28"/>
-          <w:szCs w:val="28"/>
-        </w:rPr>
-        <w:t>king Classifier:</w:t>
-      </w:r>
-    </w:p>
-    <w:p>
-      <w:pPr>
-        <w:rPr>
-          <w:sz w:val="28"/>
-          <w:szCs w:val="28"/>
-        </w:rPr>
-      </w:pPr>
-      <w:r>
-        <w:rPr>
-          <w:noProof/>
-          <w:sz w:val="28"/>
-          <w:szCs w:val="28"/>
-        </w:rPr>
-        <w:drawing>
-          <wp:inline distT="0" distB="0" distL="0" distR="0" wp14:anchorId="5597742E" wp14:editId="71781665">
-            <wp:extent cx="5941729" cy="1246909"/>
-            <wp:effectExtent l="0" t="0" r="1905" b="0"/>
-            <wp:docPr id="4" name="Picture 4" descr="Graphical user interface, text, application, email&#10;&#10;Description automatically generated"/>
-            <wp:cNvGraphicFramePr>
-              <a:graphicFrameLocks xmlns:a="http://schemas.openxmlformats.org/drawingml/2006/main" noChangeAspect="1"/>
-            </wp:cNvGraphicFramePr>
-            <a:graphic xmlns:a="http://schemas.openxmlformats.org/drawingml/2006/main">
-              <a:graphicData uri="http://schemas.openxmlformats.org/drawingml/2006/picture">
-                <pic:pic xmlns:pic="http://schemas.openxmlformats.org/drawingml/2006/picture">
-                  <pic:nvPicPr>
-                    <pic:cNvPr id="4" name="Picture 4" descr="Graphical user interface, text, application, email&#10;&#10;Description automatically generated"/>
-                    <pic:cNvPicPr/>
-                  </pic:nvPicPr>
-                  <pic:blipFill>
-                    <a:blip r:embed="rId7" cstate="print">
-                      <a:extLst>
-                        <a:ext uri="{28A0092B-C50C-407E-A947-70E740481C1C}">
-                          <a14:useLocalDpi xmlns:a14="http://schemas.microsoft.com/office/drawing/2010/main" val="0"/>
-                        </a:ext>
-                      </a:extLst>
-                    </a:blip>
-                    <a:stretch>
-                      <a:fillRect/>
-                    </a:stretch>
-                  </pic:blipFill>
-                  <pic:spPr>
-                    <a:xfrm>
-                      <a:off x="0" y="0"/>
-                      <a:ext cx="5967679" cy="1252355"/>
-                    </a:xfrm>
-                    <a:prstGeom prst="rect">
-                      <a:avLst/>
-                    </a:prstGeom>
-                  </pic:spPr>
-                </pic:pic>
-              </a:graphicData>
-            </a:graphic>
-          </wp:inline>
-        </w:drawing>
-      </w:r>
-      <w:r>
-        <w:rPr>
-          <w:sz w:val="28"/>
-          <w:szCs w:val="28"/>
-        </w:rPr>
-        <w:t>Support Vector Machines:</w:t>
-      </w:r>
-    </w:p>
+    <w:tbl>
+      <w:tblPr>
+        <w:tblStyle w:val="TableGrid"/>
+        <w:tblW w:w="0" w:type="auto"/>
+        <w:tblLook w:val="04A0" w:firstRow="1" w:lastRow="0" w:firstColumn="1" w:lastColumn="0" w:noHBand="0" w:noVBand="1"/>
+      </w:tblPr>
+      <w:tblGrid>
+        <w:gridCol w:w="3116"/>
+        <w:gridCol w:w="3117"/>
+        <w:gridCol w:w="3117"/>
+      </w:tblGrid>
+      <w:tr>
+        <w:tc>
+          <w:tcPr>
+            <w:tcW w:w="3116" w:type="dxa"/>
+          </w:tcPr>
+          <w:p>
+            <w:pPr>
+              <w:jc w:val="center"/>
+              <w:rPr>
+                <w:sz w:val="32"/>
+                <w:szCs w:val="32"/>
+              </w:rPr>
+            </w:pPr>
+            <w:r>
+              <w:rPr>
+                <w:sz w:val="32"/>
+                <w:szCs w:val="32"/>
+              </w:rPr>
+              <w:t>Model</w:t>
+            </w:r>
+          </w:p>
+        </w:tc>
+        <w:tc>
+          <w:tcPr>
+            <w:tcW w:w="3117" w:type="dxa"/>
+          </w:tcPr>
+          <w:p>
+            <w:pPr>
+              <w:jc w:val="center"/>
+              <w:rPr>
+                <w:sz w:val="32"/>
+                <w:szCs w:val="32"/>
+              </w:rPr>
+            </w:pPr>
+            <w:r>
+              <w:rPr>
+                <w:sz w:val="32"/>
+                <w:szCs w:val="32"/>
+              </w:rPr>
+              <w:t>Training accuracy</w:t>
+            </w:r>
+          </w:p>
+        </w:tc>
+        <w:tc>
+          <w:tcPr>
+            <w:tcW w:w="3117" w:type="dxa"/>
+          </w:tcPr>
+          <w:p>
+            <w:pPr>
+              <w:jc w:val="center"/>
+              <w:rPr>
+                <w:sz w:val="32"/>
+                <w:szCs w:val="32"/>
+              </w:rPr>
+            </w:pPr>
+            <w:r>
+              <w:rPr>
+                <w:sz w:val="32"/>
+                <w:szCs w:val="32"/>
+              </w:rPr>
+              <w:t>Testing accuracy</w:t>
+            </w:r>
+          </w:p>
+        </w:tc>
+      </w:tr>
+      <w:tr>
+        <w:tc>
+          <w:tcPr>
+            <w:tcW w:w="3116" w:type="dxa"/>
+          </w:tcPr>
+          <w:p>
+            <w:pPr>
+              <w:jc w:val="center"/>
+              <w:rPr>
+                <w:sz w:val="24"/>
+                <w:szCs w:val="24"/>
+              </w:rPr>
+            </w:pPr>
+            <w:r>
+              <w:rPr>
+                <w:sz w:val="24"/>
+                <w:szCs w:val="24"/>
+              </w:rPr>
+              <w:t>Linear SVM</w:t>
+            </w:r>
+          </w:p>
+        </w:tc>
+        <w:tc>
+          <w:tcPr>
+            <w:tcW w:w="3117" w:type="dxa"/>
+          </w:tcPr>
+          <w:p>
+            <w:pPr>
+              <w:jc w:val="center"/>
+              <w:rPr>
+                <w:sz w:val="24"/>
+                <w:szCs w:val="24"/>
+              </w:rPr>
+            </w:pPr>
+            <w:r>
+              <w:rPr>
+                <w:sz w:val="24"/>
+                <w:szCs w:val="24"/>
+              </w:rPr>
+              <w:t>1.0</w:t>
+            </w:r>
+          </w:p>
+        </w:tc>
+        <w:tc>
+          <w:tcPr>
+            <w:tcW w:w="3117" w:type="dxa"/>
+          </w:tcPr>
+          <w:p>
+            <w:pPr>
+              <w:jc w:val="center"/>
+              <w:rPr>
+                <w:sz w:val="24"/>
+                <w:szCs w:val="24"/>
+              </w:rPr>
+            </w:pPr>
+            <w:r>
+              <w:rPr>
+                <w:sz w:val="24"/>
+                <w:szCs w:val="24"/>
+              </w:rPr>
+              <w:t>0.</w:t>
+            </w:r>
+            <w:r>
+              <w:rPr>
+                <w:sz w:val="24"/>
+                <w:szCs w:val="24"/>
+              </w:rPr>
+              <w:t>675</w:t>
+            </w:r>
+          </w:p>
+        </w:tc>
+      </w:tr>
+      <w:tr>
+        <w:tc>
+          <w:tcPr>
+            <w:tcW w:w="3116" w:type="dxa"/>
+          </w:tcPr>
+          <w:p>
+            <w:pPr>
+              <w:jc w:val="center"/>
+              <w:rPr>
+                <w:sz w:val="24"/>
+                <w:szCs w:val="24"/>
+              </w:rPr>
+            </w:pPr>
+            <w:r>
+              <w:rPr>
+                <w:sz w:val="24"/>
+                <w:szCs w:val="24"/>
+              </w:rPr>
+              <w:t>Linear kernel function</w:t>
+            </w:r>
+          </w:p>
+        </w:tc>
+        <w:tc>
+          <w:tcPr>
+            <w:tcW w:w="3117" w:type="dxa"/>
+          </w:tcPr>
+          <w:p>
+            <w:pPr>
+              <w:jc w:val="center"/>
+              <w:rPr>
+                <w:sz w:val="24"/>
+                <w:szCs w:val="24"/>
+              </w:rPr>
+            </w:pPr>
+            <w:r>
+              <w:rPr>
+                <w:sz w:val="24"/>
+                <w:szCs w:val="24"/>
+              </w:rPr>
+              <w:t>0.9</w:t>
+            </w:r>
+            <w:r>
+              <w:rPr>
+                <w:sz w:val="24"/>
+                <w:szCs w:val="24"/>
+              </w:rPr>
+              <w:t>97</w:t>
+            </w:r>
+          </w:p>
+        </w:tc>
+        <w:tc>
+          <w:tcPr>
+            <w:tcW w:w="3117" w:type="dxa"/>
+          </w:tcPr>
+          <w:p>
+            <w:pPr>
+              <w:jc w:val="center"/>
+              <w:rPr>
+                <w:sz w:val="24"/>
+                <w:szCs w:val="24"/>
+              </w:rPr>
+            </w:pPr>
+            <w:r>
+              <w:rPr>
+                <w:sz w:val="24"/>
+                <w:szCs w:val="24"/>
+              </w:rPr>
+              <w:t>0</w:t>
+            </w:r>
+            <w:r>
+              <w:rPr>
+                <w:sz w:val="24"/>
+                <w:szCs w:val="24"/>
+              </w:rPr>
+              <w:t>.655</w:t>
+            </w:r>
+          </w:p>
+        </w:tc>
+      </w:tr>
+      <w:tr>
+        <w:tc>
+          <w:tcPr>
+            <w:tcW w:w="3116" w:type="dxa"/>
+          </w:tcPr>
+          <w:p>
+            <w:pPr>
+              <w:jc w:val="center"/>
+              <w:rPr>
+                <w:sz w:val="24"/>
+                <w:szCs w:val="24"/>
+              </w:rPr>
+            </w:pPr>
+            <w:r>
+              <w:rPr>
+                <w:sz w:val="24"/>
+                <w:szCs w:val="24"/>
+              </w:rPr>
+              <w:t>RBF kernel function</w:t>
+            </w:r>
+          </w:p>
+        </w:tc>
+        <w:tc>
+          <w:tcPr>
+            <w:tcW w:w="3117" w:type="dxa"/>
+          </w:tcPr>
+          <w:p>
+            <w:pPr>
+              <w:jc w:val="center"/>
+              <w:rPr>
+                <w:sz w:val="24"/>
+                <w:szCs w:val="24"/>
+              </w:rPr>
+            </w:pPr>
+            <w:r>
+              <w:rPr>
+                <w:sz w:val="24"/>
+                <w:szCs w:val="24"/>
+              </w:rPr>
+              <w:t>0.9</w:t>
+            </w:r>
+            <w:r>
+              <w:rPr>
+                <w:sz w:val="24"/>
+                <w:szCs w:val="24"/>
+              </w:rPr>
+              <w:t>65</w:t>
+            </w:r>
+          </w:p>
+        </w:tc>
+        <w:tc>
+          <w:tcPr>
+            <w:tcW w:w="3117" w:type="dxa"/>
+            <w:shd w:val="clear" w:color="auto" w:fill="92D050"/>
+          </w:tcPr>
+          <w:p>
+            <w:pPr>
+              <w:jc w:val="center"/>
+              <w:rPr>
+                <w:sz w:val="24"/>
+                <w:szCs w:val="24"/>
+              </w:rPr>
+            </w:pPr>
+            <w:r>
+              <w:rPr>
+                <w:sz w:val="24"/>
+                <w:szCs w:val="24"/>
+              </w:rPr>
+              <w:t>0.7</w:t>
+            </w:r>
+            <w:r>
+              <w:rPr>
+                <w:sz w:val="24"/>
+                <w:szCs w:val="24"/>
+              </w:rPr>
+              <w:t>45</w:t>
+            </w:r>
+          </w:p>
+        </w:tc>
+      </w:tr>
+      <w:tr>
+        <w:tc>
+          <w:tcPr>
+            <w:tcW w:w="3116" w:type="dxa"/>
+          </w:tcPr>
+          <w:p>
+            <w:pPr>
+              <w:jc w:val="center"/>
+              <w:rPr>
+                <w:sz w:val="24"/>
+                <w:szCs w:val="24"/>
+              </w:rPr>
+            </w:pPr>
+            <w:r>
+              <w:rPr>
+                <w:sz w:val="24"/>
+                <w:szCs w:val="24"/>
+              </w:rPr>
+              <w:t>Polynomial kernel function</w:t>
+            </w:r>
+          </w:p>
+        </w:tc>
+        <w:tc>
+          <w:tcPr>
+            <w:tcW w:w="3117" w:type="dxa"/>
+            <w:shd w:val="clear" w:color="auto" w:fill="92D050"/>
+          </w:tcPr>
+          <w:p>
+            <w:pPr>
+              <w:jc w:val="center"/>
+              <w:rPr>
+                <w:sz w:val="24"/>
+                <w:szCs w:val="24"/>
+              </w:rPr>
+            </w:pPr>
+            <w:r>
+              <w:rPr>
+                <w:sz w:val="24"/>
+                <w:szCs w:val="24"/>
+              </w:rPr>
+              <w:t>1.0</w:t>
+            </w:r>
+          </w:p>
+        </w:tc>
+        <w:tc>
+          <w:tcPr>
+            <w:tcW w:w="3117" w:type="dxa"/>
+            <w:shd w:val="clear" w:color="auto" w:fill="FFFFFF" w:themeFill="background1"/>
+          </w:tcPr>
+          <w:p>
+            <w:pPr>
+              <w:jc w:val="center"/>
+              <w:rPr>
+                <w:sz w:val="24"/>
+                <w:szCs w:val="24"/>
+              </w:rPr>
+            </w:pPr>
+            <w:r>
+              <w:rPr>
+                <w:sz w:val="24"/>
+                <w:szCs w:val="24"/>
+              </w:rPr>
+              <w:t>0.7</w:t>
+            </w:r>
+            <w:r>
+              <w:rPr>
+                <w:sz w:val="24"/>
+                <w:szCs w:val="24"/>
+              </w:rPr>
+              <w:t>05</w:t>
+            </w:r>
+          </w:p>
+        </w:tc>
+      </w:tr>
+      <w:tr>
+        <w:tc>
+          <w:tcPr>
+            <w:tcW w:w="3116" w:type="dxa"/>
+          </w:tcPr>
+          <w:p>
+            <w:pPr>
+              <w:jc w:val="center"/>
+              <w:rPr>
+                <w:sz w:val="24"/>
+                <w:szCs w:val="24"/>
+              </w:rPr>
+            </w:pPr>
+            <w:r>
+              <w:rPr>
+                <w:sz w:val="24"/>
+                <w:szCs w:val="24"/>
+              </w:rPr>
+              <w:t>Stacking Classifier</w:t>
+            </w:r>
+          </w:p>
+        </w:tc>
+        <w:tc>
+          <w:tcPr>
+            <w:tcW w:w="3117" w:type="dxa"/>
+          </w:tcPr>
+          <w:p>
+            <w:pPr>
+              <w:jc w:val="center"/>
+              <w:rPr>
+                <w:sz w:val="24"/>
+                <w:szCs w:val="24"/>
+              </w:rPr>
+            </w:pPr>
+            <w:r>
+              <w:rPr>
+                <w:sz w:val="24"/>
+                <w:szCs w:val="24"/>
+              </w:rPr>
+              <w:t>1.0</w:t>
+            </w:r>
+          </w:p>
+        </w:tc>
+        <w:tc>
+          <w:tcPr>
+            <w:tcW w:w="3117" w:type="dxa"/>
+            <w:shd w:val="clear" w:color="auto" w:fill="auto"/>
+          </w:tcPr>
+          <w:p>
+            <w:pPr>
+              <w:jc w:val="center"/>
+              <w:rPr>
+                <w:sz w:val="24"/>
+                <w:szCs w:val="24"/>
+              </w:rPr>
+            </w:pPr>
+            <w:r>
+              <w:rPr>
+                <w:sz w:val="24"/>
+                <w:szCs w:val="24"/>
+              </w:rPr>
+              <w:t>0.675</w:t>
+            </w:r>
+          </w:p>
+        </w:tc>
+      </w:tr>
+    </w:tbl>
+    <w:p/>
     <w:p>
       <w:pPr>
         <w:rPr>
@@ -1620,142 +1749,167 @@
       </w:pPr>
       <w:r>
         <w:rPr>
-          <w:noProof/>
-          <w:sz w:val="28"/>
-          <w:szCs w:val="28"/>
-        </w:rPr>
-        <w:drawing>
-          <wp:inline distT="0" distB="0" distL="0" distR="0" wp14:anchorId="0D04D77C" wp14:editId="51228EBF">
-            <wp:extent cx="5181600" cy="5311140"/>
-            <wp:effectExtent l="0" t="0" r="0" b="3810"/>
-            <wp:docPr id="2" name="Picture 2"/>
-            <wp:cNvGraphicFramePr>
-              <a:graphicFrameLocks xmlns:a="http://schemas.openxmlformats.org/drawingml/2006/main" noChangeAspect="1"/>
-            </wp:cNvGraphicFramePr>
-            <a:graphic xmlns:a="http://schemas.openxmlformats.org/drawingml/2006/main">
-              <a:graphicData uri="http://schemas.openxmlformats.org/drawingml/2006/picture">
-                <pic:pic xmlns:pic="http://schemas.openxmlformats.org/drawingml/2006/picture">
-                  <pic:nvPicPr>
-                    <pic:cNvPr id="2" name="Picture 2"/>
-                    <pic:cNvPicPr/>
-                  </pic:nvPicPr>
-                  <pic:blipFill>
-                    <a:blip r:embed="rId8">
-                      <a:extLst>
-                        <a:ext uri="{28A0092B-C50C-407E-A947-70E740481C1C}">
-                          <a14:useLocalDpi xmlns:a14="http://schemas.microsoft.com/office/drawing/2010/main" val="0"/>
-                        </a:ext>
-                      </a:extLst>
-                    </a:blip>
-                    <a:stretch>
-                      <a:fillRect/>
-                    </a:stretch>
-                  </pic:blipFill>
-                  <pic:spPr>
-                    <a:xfrm>
-                      <a:off x="0" y="0"/>
-                      <a:ext cx="5181600" cy="5311140"/>
-                    </a:xfrm>
-                    <a:prstGeom prst="rect">
-                      <a:avLst/>
-                    </a:prstGeom>
-                  </pic:spPr>
-                </pic:pic>
-              </a:graphicData>
-            </a:graphic>
-          </wp:inline>
-        </w:drawing>
-      </w:r>
-    </w:p>
-    <w:p>
-      <w:pPr>
-        <w:rPr>
           <w:b/>
           <w:bCs/>
           <w:sz w:val="28"/>
           <w:szCs w:val="28"/>
           <w:u w:val="single"/>
         </w:rPr>
-      </w:pPr>
-    </w:p>
-    <w:p>
-      <w:pPr>
-        <w:rPr>
+        <w:t>CNN</w:t>
+      </w:r>
+      <w:r>
+        <w:rPr>
+          <w:b/>
+          <w:bCs/>
           <w:sz w:val="28"/>
           <w:szCs w:val="28"/>
-        </w:rPr>
-      </w:pPr>
-      <w:r>
-        <w:rPr>
-          <w:sz w:val="28"/>
-          <w:szCs w:val="28"/>
-        </w:rPr>
-        <w:t>Con</w:t>
-      </w:r>
-      <w:r>
-        <w:rPr>
-          <w:sz w:val="28"/>
-          <w:szCs w:val="28"/>
-        </w:rPr>
-        <w:t>volution Neural Network:</w:t>
+          <w:u w:val="single"/>
+        </w:rPr>
+        <w:t xml:space="preserve"> model results:</w:t>
       </w:r>
     </w:p>
-    <w:p>
-      <w:pPr>
-        <w:rPr>
-          <w:sz w:val="28"/>
-          <w:szCs w:val="28"/>
-        </w:rPr>
-      </w:pPr>
-      <w:r>
-        <w:rPr>
-          <w:noProof/>
-          <w:sz w:val="28"/>
-          <w:szCs w:val="28"/>
-        </w:rPr>
-        <w:drawing>
-          <wp:inline distT="0" distB="0" distL="0" distR="0" wp14:anchorId="13D382B7" wp14:editId="0FB48B31">
-            <wp:extent cx="5943600" cy="2048510"/>
-            <wp:effectExtent l="0" t="0" r="0" b="8890"/>
-            <wp:docPr id="5" name="Picture 5" descr="Graphical user interface, text, application&#10;&#10;Description automatically generated"/>
-            <wp:cNvGraphicFramePr>
-              <a:graphicFrameLocks xmlns:a="http://schemas.openxmlformats.org/drawingml/2006/main" noChangeAspect="1"/>
-            </wp:cNvGraphicFramePr>
-            <a:graphic xmlns:a="http://schemas.openxmlformats.org/drawingml/2006/main">
-              <a:graphicData uri="http://schemas.openxmlformats.org/drawingml/2006/picture">
-                <pic:pic xmlns:pic="http://schemas.openxmlformats.org/drawingml/2006/picture">
-                  <pic:nvPicPr>
-                    <pic:cNvPr id="5" name="Picture 5" descr="Graphical user interface, text, application&#10;&#10;Description automatically generated"/>
-                    <pic:cNvPicPr/>
-                  </pic:nvPicPr>
-                  <pic:blipFill>
-                    <a:blip r:embed="rId9">
-                      <a:extLst>
-                        <a:ext uri="{28A0092B-C50C-407E-A947-70E740481C1C}">
-                          <a14:useLocalDpi xmlns:a14="http://schemas.microsoft.com/office/drawing/2010/main" val="0"/>
-                        </a:ext>
-                      </a:extLst>
-                    </a:blip>
-                    <a:stretch>
-                      <a:fillRect/>
-                    </a:stretch>
-                  </pic:blipFill>
-                  <pic:spPr>
-                    <a:xfrm>
-                      <a:off x="0" y="0"/>
-                      <a:ext cx="5943600" cy="2048510"/>
-                    </a:xfrm>
-                    <a:prstGeom prst="rect">
-                      <a:avLst/>
-                    </a:prstGeom>
-                  </pic:spPr>
-                </pic:pic>
-              </a:graphicData>
-            </a:graphic>
-          </wp:inline>
-        </w:drawing>
-      </w:r>
-    </w:p>
+    <w:tbl>
+      <w:tblPr>
+        <w:tblStyle w:val="TableGrid"/>
+        <w:tblW w:w="0" w:type="auto"/>
+        <w:tblLook w:val="04A0" w:firstRow="1" w:lastRow="0" w:firstColumn="1" w:lastColumn="0" w:noHBand="0" w:noVBand="1"/>
+      </w:tblPr>
+      <w:tblGrid>
+        <w:gridCol w:w="3116"/>
+        <w:gridCol w:w="3117"/>
+        <w:gridCol w:w="3117"/>
+      </w:tblGrid>
+      <w:tr>
+        <w:tc>
+          <w:tcPr>
+            <w:tcW w:w="3116" w:type="dxa"/>
+          </w:tcPr>
+          <w:p>
+            <w:pPr>
+              <w:jc w:val="center"/>
+              <w:rPr>
+                <w:sz w:val="32"/>
+                <w:szCs w:val="32"/>
+              </w:rPr>
+            </w:pPr>
+            <w:r>
+              <w:rPr>
+                <w:sz w:val="32"/>
+                <w:szCs w:val="32"/>
+              </w:rPr>
+              <w:t>Model</w:t>
+            </w:r>
+          </w:p>
+        </w:tc>
+        <w:tc>
+          <w:tcPr>
+            <w:tcW w:w="3117" w:type="dxa"/>
+          </w:tcPr>
+          <w:p>
+            <w:pPr>
+              <w:jc w:val="center"/>
+              <w:rPr>
+                <w:sz w:val="32"/>
+                <w:szCs w:val="32"/>
+              </w:rPr>
+            </w:pPr>
+            <w:r>
+              <w:rPr>
+                <w:sz w:val="32"/>
+                <w:szCs w:val="32"/>
+              </w:rPr>
+              <w:t>Training accuracy</w:t>
+            </w:r>
+          </w:p>
+        </w:tc>
+        <w:tc>
+          <w:tcPr>
+            <w:tcW w:w="3117" w:type="dxa"/>
+          </w:tcPr>
+          <w:p>
+            <w:pPr>
+              <w:jc w:val="center"/>
+              <w:rPr>
+                <w:sz w:val="32"/>
+                <w:szCs w:val="32"/>
+              </w:rPr>
+            </w:pPr>
+            <w:r>
+              <w:rPr>
+                <w:sz w:val="32"/>
+                <w:szCs w:val="32"/>
+              </w:rPr>
+              <w:t>Testing accuracy</w:t>
+            </w:r>
+          </w:p>
+        </w:tc>
+      </w:tr>
+      <w:tr>
+        <w:tc>
+          <w:tcPr>
+            <w:tcW w:w="3116" w:type="dxa"/>
+          </w:tcPr>
+          <w:p>
+            <w:pPr>
+              <w:jc w:val="center"/>
+              <w:rPr>
+                <w:sz w:val="24"/>
+                <w:szCs w:val="24"/>
+              </w:rPr>
+            </w:pPr>
+            <w:r>
+              <w:rPr>
+                <w:sz w:val="24"/>
+                <w:szCs w:val="24"/>
+              </w:rPr>
+              <w:t>CNN</w:t>
+            </w:r>
+          </w:p>
+        </w:tc>
+        <w:tc>
+          <w:tcPr>
+            <w:tcW w:w="3117" w:type="dxa"/>
+          </w:tcPr>
+          <w:p>
+            <w:pPr>
+              <w:jc w:val="center"/>
+              <w:rPr>
+                <w:sz w:val="24"/>
+                <w:szCs w:val="24"/>
+              </w:rPr>
+            </w:pPr>
+            <w:r>
+              <w:rPr>
+                <w:sz w:val="24"/>
+                <w:szCs w:val="24"/>
+              </w:rPr>
+              <w:t>0.9803</w:t>
+            </w:r>
+          </w:p>
+        </w:tc>
+        <w:tc>
+          <w:tcPr>
+            <w:tcW w:w="3117" w:type="dxa"/>
+          </w:tcPr>
+          <w:p>
+            <w:pPr>
+              <w:jc w:val="center"/>
+              <w:rPr>
+                <w:sz w:val="24"/>
+                <w:szCs w:val="24"/>
+              </w:rPr>
+            </w:pPr>
+            <w:r>
+              <w:rPr>
+                <w:sz w:val="24"/>
+                <w:szCs w:val="24"/>
+              </w:rPr>
+              <w:t>0.5</w:t>
+            </w:r>
+          </w:p>
+        </w:tc>
+      </w:tr>
+    </w:tbl>
     <w:p/>
     <w:sectPr>
       <w:pgSz w:w="12240" w:h="15840"/>

</xml_diff>